<commit_message>
feature complete document eh
</commit_message>
<xml_diff>
--- a/Report.docx
+++ b/Report.docx
@@ -1257,7 +1257,7 @@
           <v:shape id="_x0000_i1025" type="#_x0000_t75" style="width:451.2pt;height:74.4pt" o:ole="">
             <v:imagedata r:id="rId8" o:title=""/>
           </v:shape>
-          <o:OLEObject Type="Embed" ProgID="Word.Document.12" ShapeID="_x0000_i1025" DrawAspect="Content" ObjectID="_1671128471" r:id="rId9">
+          <o:OLEObject Type="Embed" ProgID="Word.Document.12" ShapeID="_x0000_i1025" DrawAspect="Content" ObjectID="_1671131338" r:id="rId9">
             <o:FieldCodes>\s</o:FieldCodes>
           </o:OLEObject>
         </w:object>
@@ -1305,7 +1305,13 @@
         <w:jc w:val="both"/>
       </w:pPr>
       <w:r>
-        <w:t xml:space="preserve">The grid square a point resides in is calculated by simply flooring the x and y coordinates, thereby giving the coordinate of the bottom </w:t>
+        <w:t>The grid square</w:t>
+      </w:r>
+      <w:r>
+        <w:t xml:space="preserve"> that</w:t>
+      </w:r>
+      <w:r>
+        <w:t xml:space="preserve"> a point resides in is calculated by simply flooring the x and y coordinates, thereby giving the coordinate of the bottom </w:t>
       </w:r>
       <w:r>
         <w:t>left</w:t>
@@ -1331,7 +1337,7 @@
           <v:shape id="_x0000_i1026" type="#_x0000_t75" style="width:451.2pt;height:58.8pt" o:ole="">
             <v:imagedata r:id="rId10" o:title=""/>
           </v:shape>
-          <o:OLEObject Type="Embed" ProgID="Word.Document.12" ShapeID="_x0000_i1026" DrawAspect="Content" ObjectID="_1671128472" r:id="rId11">
+          <o:OLEObject Type="Embed" ProgID="Word.Document.12" ShapeID="_x0000_i1026" DrawAspect="Content" ObjectID="_1671131339" r:id="rId11">
             <o:FieldCodes>\s</o:FieldCodes>
           </o:OLEObject>
         </w:object>
@@ -3090,7 +3096,7 @@
           <v:shape id="_x0000_i1027" type="#_x0000_t75" style="width:451.2pt;height:48.6pt" o:ole="">
             <v:imagedata r:id="rId16" o:title=""/>
           </v:shape>
-          <o:OLEObject Type="Embed" ProgID="Word.Document.12" ShapeID="_x0000_i1027" DrawAspect="Content" ObjectID="_1671128473" r:id="rId17">
+          <o:OLEObject Type="Embed" ProgID="Word.Document.12" ShapeID="_x0000_i1027" DrawAspect="Content" ObjectID="_1671131340" r:id="rId17">
             <o:FieldCodes>\s</o:FieldCodes>
           </o:OLEObject>
         </w:object>
@@ -3544,7 +3550,7 @@
           <v:shape id="_x0000_i1028" type="#_x0000_t75" style="width:451.2pt;height:19.8pt" o:ole="">
             <v:imagedata r:id="rId18" o:title=""/>
           </v:shape>
-          <o:OLEObject Type="Embed" ProgID="Word.Document.12" ShapeID="_x0000_i1028" DrawAspect="Content" ObjectID="_1671128474" r:id="rId19">
+          <o:OLEObject Type="Embed" ProgID="Word.Document.12" ShapeID="_x0000_i1028" DrawAspect="Content" ObjectID="_1671131341" r:id="rId19">
             <o:FieldCodes>\s</o:FieldCodes>
           </o:OLEObject>
         </w:object>
@@ -3582,7 +3588,7 @@
         <w:jc w:val="both"/>
       </w:pPr>
       <w:r>
-        <w:t>It was decided the application will write the melody in a Major key, as it will be familiar and good sounding to most users. A Minor key was considered but the concept was discarded as the functional harmony in minor is more complex and harder to resolve in a satisfying way due to the Natural Minor scale lacking the leading tone (which gives Major it’s strongest resolutions).</w:t>
+        <w:t>It was decided the application will write the melody in a Major key, as it will be familiar and good sounding to most users. A Minor key was considered but the concept was discarded as the functional harmony in minor is more complex and harder to resolve in a satisfying way due to the Natural Minor scale lacking the leading tone (which gives Major its strongest resolutions).</w:t>
       </w:r>
     </w:p>
     <w:p>
@@ -3649,7 +3655,7 @@
           <v:shape id="_x0000_i1029" type="#_x0000_t75" style="width:451.2pt;height:97.8pt" o:ole="">
             <v:imagedata r:id="rId20" o:title=""/>
           </v:shape>
-          <o:OLEObject Type="Embed" ProgID="Word.Document.12" ShapeID="_x0000_i1029" DrawAspect="Content" ObjectID="_1671128475" r:id="rId21">
+          <o:OLEObject Type="Embed" ProgID="Word.Document.12" ShapeID="_x0000_i1029" DrawAspect="Content" ObjectID="_1671131342" r:id="rId21">
             <o:FieldCodes>\s</o:FieldCodes>
           </o:OLEObject>
         </w:object>
@@ -3812,7 +3818,13 @@
         <w:t>Where n is the number of semitones above (or below) the base pitch.</w:t>
       </w:r>
       <w:r>
-        <w:t xml:space="preserve"> The reason this horrific function is necessary goes beyond the scope of this document, but it is impossible to create a perfectly tuned 12 note system where each musical interval is exactly represented </w:t>
+        <w:t xml:space="preserve"> The reason </w:t>
+      </w:r>
+      <w:r>
+        <w:t xml:space="preserve">that </w:t>
+      </w:r>
+      <w:r>
+        <w:t xml:space="preserve">this horrific function is necessary goes beyond the scope of this document, but it is impossible to create a perfectly tuned 12 note system where each musical interval is exactly represented </w:t>
       </w:r>
       <w:sdt>
         <w:sdtPr>
@@ -5271,7 +5283,110 @@
           <w:sz w:val="19"/>
           <w:szCs w:val="19"/>
         </w:rPr>
-        <w:t xml:space="preserve"> </w:t>
+        <w:t xml:space="preserve"> onGetData(sf::</w:t>
+      </w:r>
+      <w:r>
+        <w:rPr>
+          <w:rFonts w:ascii="Consolas" w:hAnsi="Consolas" w:cs="Consolas"/>
+          <w:color w:val="2B91AF"/>
+          <w:sz w:val="19"/>
+          <w:szCs w:val="19"/>
+        </w:rPr>
+        <w:t>SoundStream</w:t>
+      </w:r>
+      <w:r>
+        <w:rPr>
+          <w:rFonts w:ascii="Consolas" w:hAnsi="Consolas" w:cs="Consolas"/>
+          <w:color w:val="000000"/>
+          <w:sz w:val="19"/>
+          <w:szCs w:val="19"/>
+        </w:rPr>
+        <w:t>::</w:t>
+      </w:r>
+      <w:r>
+        <w:rPr>
+          <w:rFonts w:ascii="Consolas" w:hAnsi="Consolas" w:cs="Consolas"/>
+          <w:color w:val="2B91AF"/>
+          <w:sz w:val="19"/>
+          <w:szCs w:val="19"/>
+        </w:rPr>
+        <w:t>Chunk</w:t>
+      </w:r>
+      <w:r>
+        <w:rPr>
+          <w:rFonts w:ascii="Consolas" w:hAnsi="Consolas" w:cs="Consolas"/>
+          <w:color w:val="000000"/>
+          <w:sz w:val="19"/>
+          <w:szCs w:val="19"/>
+        </w:rPr>
+        <w:t>&amp;</w:t>
+      </w:r>
+      <w:r>
+        <w:t xml:space="preserve"> )</w:t>
+      </w:r>
+      <w:sdt>
+        <w:sdtPr>
+          <w:id w:val="1592038800"/>
+          <w:citation/>
+        </w:sdtPr>
+        <w:sdtContent>
+          <w:r>
+            <w:fldChar w:fldCharType="begin"/>
+          </w:r>
+          <w:r>
+            <w:instrText xml:space="preserve">CITATION Lau201 \l 2057 </w:instrText>
+          </w:r>
+          <w:r>
+            <w:fldChar w:fldCharType="separate"/>
+          </w:r>
+          <w:r>
+            <w:rPr>
+              <w:noProof/>
+            </w:rPr>
+            <w:t xml:space="preserve"> </w:t>
+          </w:r>
+          <w:r>
+            <w:rPr>
+              <w:noProof/>
+            </w:rPr>
+            <w:t>(Gomila, n.d. (b))</w:t>
+          </w:r>
+          <w:r>
+            <w:fldChar w:fldCharType="end"/>
+          </w:r>
+        </w:sdtContent>
+      </w:sdt>
+      <w:r>
+        <w:t>.</w:t>
+      </w:r>
+    </w:p>
+    <w:p>
+      <w:pPr>
+        <w:jc w:val="both"/>
+      </w:pPr>
+      <w:r>
+        <w:t xml:space="preserve">The class uses its parent’s </w:t>
+      </w:r>
+      <w:r>
+        <w:rPr>
+          <w:rFonts w:ascii="Consolas" w:hAnsi="Consolas" w:cs="Consolas"/>
+          <w:color w:val="0000FF"/>
+          <w:sz w:val="19"/>
+          <w:szCs w:val="19"/>
+        </w:rPr>
+        <w:t>void</w:t>
+      </w:r>
+      <w:r>
+        <w:rPr>
+          <w:rFonts w:ascii="Consolas" w:hAnsi="Consolas" w:cs="Consolas"/>
+          <w:color w:val="000000"/>
+          <w:sz w:val="19"/>
+          <w:szCs w:val="19"/>
+        </w:rPr>
+        <w:t xml:space="preserve"> play()</w:t>
+      </w:r>
+      <w:r>
+        <w:t xml:space="preserve"> function which detaches an audio thread. This thread periodically calls the </w:t>
       </w:r>
       <w:r>
         <w:rPr>
@@ -5283,49 +5398,121 @@
         <w:t>onGetData</w:t>
       </w:r>
       <w:r>
+        <w:t xml:space="preserve"> function to copy samples into the audio thread’s audio buffer.</w:t>
+      </w:r>
+    </w:p>
+    <w:p>
+      <w:pPr>
+        <w:jc w:val="both"/>
+      </w:pPr>
+      <w:r>
+        <w:t>This implementation takes the audio buffer generated by the audio stream and loads it into the audio thread’s buffer, if there are no more samples then it requests a new buffer from the audio generator</w:t>
+      </w:r>
+      <w:r>
+        <w:t>. As there are two buffers, it is basically guaranteed that the hot buffer will be ready immediately. The audio generator temporarily moves the buffer into the audio stream under a mutex lock, the samples are copied, and the buffer is moved back.</w:t>
+      </w:r>
+    </w:p>
+    <w:p>
+      <w:pPr>
+        <w:pStyle w:val="Heading2"/>
+        <w:jc w:val="both"/>
+      </w:pPr>
+      <w:r>
+        <w:t>Chord class</w:t>
+      </w:r>
+    </w:p>
+    <w:p>
+      <w:pPr>
+        <w:jc w:val="both"/>
+      </w:pPr>
+      <w:r>
+        <w:t>The chord class stores data about the notes, chords, and their pitches. It is responsible for generating a random note and has a number of helper functions for getting the scale degree of a note, or the function of a chord, in a key.</w:t>
+      </w:r>
+    </w:p>
+    <w:p>
+      <w:pPr>
+        <w:pStyle w:val="Heading1"/>
+        <w:jc w:val="both"/>
+      </w:pPr>
+      <w:bookmarkStart w:id="11" w:name="_Ref60438292"/>
+      <w:r>
+        <w:t>Critical Appraisal</w:t>
+      </w:r>
+      <w:bookmarkEnd w:id="11"/>
+    </w:p>
+    <w:p>
+      <w:pPr>
+        <w:pStyle w:val="Heading2"/>
+        <w:jc w:val="both"/>
+      </w:pPr>
+      <w:r>
+        <w:t>Code</w:t>
+      </w:r>
+      <w:r>
+        <w:t xml:space="preserve"> Quality</w:t>
+      </w:r>
+    </w:p>
+    <w:p>
+      <w:pPr>
+        <w:jc w:val="both"/>
+      </w:pPr>
+      <w:r>
+        <w:t>Overall, I am very happy with the quality of the code I produced.</w:t>
+      </w:r>
+    </w:p>
+    <w:p>
+      <w:pPr>
+        <w:jc w:val="both"/>
+      </w:pPr>
+      <w:r>
+        <w:t xml:space="preserve">It conforms well to modern C++ practices and is well organised. Some of the names I chose could be improved, such as perhaps re-naming </w:t>
+      </w:r>
+      <w:r>
+        <w:rPr>
+          <w:rFonts w:ascii="Consolas" w:hAnsi="Consolas" w:cs="Consolas"/>
+          <w:color w:val="2B91AF"/>
+          <w:sz w:val="19"/>
+          <w:szCs w:val="19"/>
+        </w:rPr>
+        <w:t>ChunkManager</w:t>
+      </w:r>
+      <w:r>
+        <w:t xml:space="preserve"> to </w:t>
+      </w:r>
+      <w:r>
+        <w:rPr>
+          <w:rFonts w:ascii="Consolas" w:hAnsi="Consolas" w:cs="Consolas"/>
+          <w:color w:val="2B91AF"/>
+          <w:sz w:val="19"/>
+          <w:szCs w:val="19"/>
+        </w:rPr>
+        <w:t>World</w:t>
+      </w:r>
+      <w:r>
+        <w:t xml:space="preserve">. </w:t>
+      </w:r>
+      <w:r>
+        <w:t xml:space="preserve">At times, some functions become too long and overly complex, particularly in the note and sound generation. </w:t>
+      </w:r>
+    </w:p>
+    <w:p>
+      <w:pPr>
+        <w:jc w:val="both"/>
+      </w:pPr>
+      <w:r>
+        <w:t xml:space="preserve">I am glad I stuck to the modern safer smart pointers, but at times their use may have been unnecessary, especially considering how verbose they can make code, requiring scopes, names, type parameters and functions where a single </w:t>
+      </w:r>
+      <w:r>
         <w:rPr>
           <w:rFonts w:ascii="Consolas" w:hAnsi="Consolas" w:cs="Consolas"/>
           <w:color w:val="000000"/>
           <w:sz w:val="19"/>
           <w:szCs w:val="19"/>
         </w:rPr>
-        <w:t>(</w:t>
-      </w:r>
-      <w:r>
-        <w:rPr>
-          <w:rFonts w:ascii="Consolas" w:hAnsi="Consolas" w:cs="Consolas"/>
-          <w:color w:val="000000"/>
-          <w:sz w:val="19"/>
-          <w:szCs w:val="19"/>
-        </w:rPr>
-        <w:t>sf::</w:t>
-      </w:r>
-      <w:r>
-        <w:rPr>
-          <w:rFonts w:ascii="Consolas" w:hAnsi="Consolas" w:cs="Consolas"/>
-          <w:color w:val="2B91AF"/>
-          <w:sz w:val="19"/>
-          <w:szCs w:val="19"/>
-        </w:rPr>
-        <w:t>SoundStream</w:t>
-      </w:r>
-      <w:r>
-        <w:rPr>
-          <w:rFonts w:ascii="Consolas" w:hAnsi="Consolas" w:cs="Consolas"/>
-          <w:color w:val="000000"/>
-          <w:sz w:val="19"/>
-          <w:szCs w:val="19"/>
-        </w:rPr>
-        <w:t>::</w:t>
-      </w:r>
-      <w:r>
-        <w:rPr>
-          <w:rFonts w:ascii="Consolas" w:hAnsi="Consolas" w:cs="Consolas"/>
-          <w:color w:val="2B91AF"/>
-          <w:sz w:val="19"/>
-          <w:szCs w:val="19"/>
-        </w:rPr>
-        <w:t>Chunk</w:t>
+        <w:t>*</w:t>
+      </w:r>
+      <w:r>
+        <w:t xml:space="preserve"> or </w:t>
       </w:r>
       <w:r>
         <w:rPr>
@@ -5337,208 +5524,22 @@
         <w:t>&amp;</w:t>
       </w:r>
       <w:r>
-        <w:t xml:space="preserve"> )</w:t>
-      </w:r>
-      <w:sdt>
-        <w:sdtPr>
-          <w:id w:val="1592038800"/>
-          <w:citation/>
-        </w:sdtPr>
-        <w:sdtContent>
-          <w:r>
-            <w:fldChar w:fldCharType="begin"/>
-          </w:r>
-          <w:r>
-            <w:instrText xml:space="preserve">CITATION Lau201 \l 2057 </w:instrText>
-          </w:r>
-          <w:r>
-            <w:fldChar w:fldCharType="separate"/>
-          </w:r>
-          <w:r>
-            <w:rPr>
-              <w:noProof/>
-            </w:rPr>
-            <w:t xml:space="preserve"> </w:t>
-          </w:r>
-          <w:r>
-            <w:rPr>
-              <w:noProof/>
-            </w:rPr>
-            <w:t>(Gomila, n.d. (b))</w:t>
-          </w:r>
-          <w:r>
-            <w:fldChar w:fldCharType="end"/>
-          </w:r>
-        </w:sdtContent>
-      </w:sdt>
-      <w:r>
-        <w:t>.</w:t>
-      </w:r>
-    </w:p>
-    <w:p>
-      <w:pPr>
-        <w:jc w:val="both"/>
-      </w:pPr>
-      <w:r>
-        <w:t xml:space="preserve">The class uses its parent’s </w:t>
-      </w:r>
-      <w:r>
-        <w:rPr>
-          <w:rFonts w:ascii="Consolas" w:hAnsi="Consolas" w:cs="Consolas"/>
-          <w:color w:val="0000FF"/>
-          <w:sz w:val="19"/>
-          <w:szCs w:val="19"/>
-        </w:rPr>
-        <w:t>void</w:t>
-      </w:r>
-      <w:r>
-        <w:rPr>
-          <w:rFonts w:ascii="Consolas" w:hAnsi="Consolas" w:cs="Consolas"/>
-          <w:color w:val="000000"/>
-          <w:sz w:val="19"/>
-          <w:szCs w:val="19"/>
-        </w:rPr>
-        <w:t xml:space="preserve"> play()</w:t>
-      </w:r>
-      <w:r>
-        <w:t xml:space="preserve"> function which detaches an audio thread. This thread periodically calls the </w:t>
-      </w:r>
-      <w:r>
-        <w:rPr>
-          <w:rFonts w:ascii="Consolas" w:hAnsi="Consolas" w:cs="Consolas"/>
-          <w:color w:val="000000"/>
-          <w:sz w:val="19"/>
-          <w:szCs w:val="19"/>
-        </w:rPr>
-        <w:t>onGetData</w:t>
-      </w:r>
-      <w:r>
-        <w:t xml:space="preserve"> function to copy samples into the audio thread’s audio buffer.</w:t>
-      </w:r>
-    </w:p>
-    <w:p>
-      <w:pPr>
-        <w:jc w:val="both"/>
-      </w:pPr>
-      <w:r>
-        <w:t>This implementation takes the audio buffer generated by the audio stream and loads it into the audio thread’s buffer, if there are no more samples then it requests a new buffer from the audio generator</w:t>
-      </w:r>
-      <w:r>
-        <w:t>. As there are two buffers, it is basically guaranteed that the hot buffer will be ready immediately. The audio generator temporarily moves the buffer into the audio stream under a mutex lock, the samples are copied, and the buffer is moved back.</w:t>
+        <w:t xml:space="preserve"> would otherwise have been.</w:t>
       </w:r>
     </w:p>
     <w:p>
       <w:pPr>
         <w:pStyle w:val="Heading2"/>
-      </w:pPr>
-      <w:r>
-        <w:t>Chord class</w:t>
-      </w:r>
-    </w:p>
-    <w:p>
-      <w:r>
-        <w:t>The chord class stores data about the notes, chords, and their pitches. It is responsible for generating a random note and has a number of helper functions for getting the scale degree of a note, or the function of a chord, in a key.</w:t>
-      </w:r>
-    </w:p>
-    <w:p>
-      <w:pPr>
-        <w:pStyle w:val="Heading1"/>
-        <w:jc w:val="both"/>
-      </w:pPr>
-      <w:bookmarkStart w:id="11" w:name="_Ref60438292"/>
-      <w:r>
-        <w:t>Critical Appraisal</w:t>
-      </w:r>
-      <w:bookmarkEnd w:id="11"/>
-    </w:p>
-    <w:p>
-      <w:pPr>
-        <w:pStyle w:val="Heading2"/>
-      </w:pPr>
-      <w:r>
-        <w:t>Code</w:t>
-      </w:r>
-      <w:r>
-        <w:t xml:space="preserve"> Quality</w:t>
-      </w:r>
-    </w:p>
-    <w:p>
-      <w:r>
-        <w:t>Overall, I am very happy with the quality of the code I produced.</w:t>
-      </w:r>
-    </w:p>
-    <w:p>
-      <w:r>
-        <w:t xml:space="preserve">It conforms well to modern C++ practices and is well organised. Some of the names I chose could be improved, such as perhaps re-naming </w:t>
-      </w:r>
-      <w:proofErr w:type="spellStart"/>
-      <w:r>
-        <w:rPr>
-          <w:rFonts w:ascii="Consolas" w:hAnsi="Consolas" w:cs="Consolas"/>
-          <w:color w:val="2B91AF"/>
-          <w:sz w:val="19"/>
-          <w:szCs w:val="19"/>
-        </w:rPr>
-        <w:t>ChunkManager</w:t>
-      </w:r>
-      <w:proofErr w:type="spellEnd"/>
-      <w:r>
-        <w:t xml:space="preserve"> to </w:t>
-      </w:r>
-      <w:r>
-        <w:rPr>
-          <w:rFonts w:ascii="Consolas" w:hAnsi="Consolas" w:cs="Consolas"/>
-          <w:color w:val="2B91AF"/>
-          <w:sz w:val="19"/>
-          <w:szCs w:val="19"/>
-        </w:rPr>
-        <w:t>World</w:t>
-      </w:r>
-      <w:r>
-        <w:t xml:space="preserve">. </w:t>
-      </w:r>
-      <w:r>
-        <w:t xml:space="preserve">At times, some functions become too long and overly complex, particularly in the note and sound generation. </w:t>
-      </w:r>
-    </w:p>
-    <w:p>
-      <w:r>
-        <w:t xml:space="preserve">I am glad I stuck to the modern safer smart pointers, but at times their use may have been unnecessary, especially considering how verbose they can make code, requiring scopes, names, type parameters and functions where a single </w:t>
-      </w:r>
-      <w:r>
-        <w:rPr>
-          <w:rFonts w:ascii="Consolas" w:hAnsi="Consolas" w:cs="Consolas"/>
-          <w:color w:val="000000"/>
-          <w:sz w:val="19"/>
-          <w:szCs w:val="19"/>
-        </w:rPr>
-        <w:t>*</w:t>
-      </w:r>
-      <w:r>
-        <w:t xml:space="preserve"> or </w:t>
-      </w:r>
-      <w:r>
-        <w:rPr>
-          <w:rFonts w:ascii="Consolas" w:hAnsi="Consolas" w:cs="Consolas"/>
-          <w:color w:val="000000"/>
-          <w:sz w:val="19"/>
-          <w:szCs w:val="19"/>
-        </w:rPr>
-        <w:t>&amp;</w:t>
-      </w:r>
-      <w:r>
-        <w:t xml:space="preserve"> would otherwise have been.</w:t>
-      </w:r>
-    </w:p>
-    <w:p>
-      <w:pPr>
-        <w:pStyle w:val="Heading2"/>
+        <w:jc w:val="both"/>
       </w:pPr>
       <w:r>
         <w:t>Design</w:t>
       </w:r>
     </w:p>
     <w:p>
+      <w:pPr>
+        <w:jc w:val="both"/>
+      </w:pPr>
       <w:r>
         <w:lastRenderedPageBreak/>
         <w:t>The solution</w:t>
@@ -5554,6 +5555,9 @@
       </w:r>
     </w:p>
     <w:p>
+      <w:pPr>
+        <w:jc w:val="both"/>
+      </w:pPr>
       <w:r>
         <w:t>Some of the classes did get away from me somewhat. The chords class is hopelessly over-engineered and far t</w:t>
       </w:r>
@@ -5574,6 +5578,9 @@
       </w:r>
     </w:p>
     <w:p>
+      <w:pPr>
+        <w:jc w:val="both"/>
+      </w:pPr>
       <w:r>
         <w:t xml:space="preserve">If I had designed the chunk generation system with multi-threading in mind from the start, I think the outcome would have been far better. Simply detaching a thread for each chunk is a verry poor solution and making a proper producer / consumer pattern would have been a far better solution. </w:t>
       </w:r>
@@ -5581,64 +5588,126 @@
     <w:p>
       <w:pPr>
         <w:pStyle w:val="Heading2"/>
+        <w:jc w:val="both"/>
       </w:pPr>
       <w:r>
         <w:t>Efficiency and Performance</w:t>
       </w:r>
     </w:p>
     <w:p>
+      <w:pPr>
+        <w:jc w:val="both"/>
+      </w:pPr>
       <w:r>
         <w:t>The efficiency of the code is reasonably good in terms of time and space. As previously said, having a separate thread per chunk is a very inefficient solution, particularly as the render distance gets higher. At high render distances the number of threads the CPU has to switch between leads to the very important threads running the game and audio and taking input begin to spend significant amounts of time queuing for access to the CPU. This eventually causes the entire machine to slow down, frames to drop and even the audio to stutter.</w:t>
       </w:r>
     </w:p>
     <w:p>
-      <w:r>
-        <w:t xml:space="preserve">As for the actual generation algorithm, I think it is quite efficient. Needing to travel through multiple objects to discover if a block is solid could be improved – having each chunk have its own access to Perlin functions. </w:t>
-      </w:r>
-    </w:p>
-    <w:p>
-      <w:r>
-        <w:t xml:space="preserve">Improving generation could be done in two ways. First by </w:t>
-      </w:r>
-      <w:r>
-        <w:t>calculating the hight for many positions at once and caching the result would save the overhead of each call. The second would be checking if a block is solid at the ground level first (rather than the bottom of each column) and checking above / below if the block was / wasn’t solid until it reaches ground, vastly reducing the number of Perlin calls.</w:t>
-      </w:r>
-    </w:p>
-    <w:p/>
+      <w:pPr>
+        <w:jc w:val="both"/>
+      </w:pPr>
+      <w:r>
+        <w:t xml:space="preserve">As for the actual generation algorithm, I think it is quite efficient. Needing to </w:t>
+      </w:r>
+      <w:r>
+        <w:t>make</w:t>
+      </w:r>
+      <w:r>
+        <w:t xml:space="preserve"> multiple</w:t>
+      </w:r>
+      <w:r>
+        <w:t xml:space="preserve"> memory hops through various</w:t>
+      </w:r>
+      <w:r>
+        <w:t xml:space="preserve"> objects to discover if a block is solid could </w:t>
+      </w:r>
+      <w:r>
+        <w:t xml:space="preserve">definitely </w:t>
+      </w:r>
+      <w:r>
+        <w:t xml:space="preserve">be improved </w:t>
+      </w:r>
+      <w:r>
+        <w:t xml:space="preserve">by </w:t>
+      </w:r>
+      <w:r>
+        <w:t xml:space="preserve">having each chunk have its own access to Perlin functions. </w:t>
+      </w:r>
+    </w:p>
+    <w:p>
+      <w:pPr>
+        <w:jc w:val="both"/>
+      </w:pPr>
+      <w:r>
+        <w:t>Improving generation could be done in two ways</w:t>
+      </w:r>
+      <w:r>
+        <w:t>, which would likely significantly improve performance</w:t>
+      </w:r>
+      <w:r>
+        <w:t xml:space="preserve">. First by </w:t>
+      </w:r>
+      <w:r>
+        <w:t>calculating the hight for many positions at once and caching the result would save the overhead of each call</w:t>
+      </w:r>
+      <w:r>
+        <w:t>, as repeated calls within a column would be cached</w:t>
+      </w:r>
+      <w:r>
+        <w:t xml:space="preserve">. The second would be checking if a block is solid at the ground level first (rather than the bottom of each column) and checking above / below if the block was / </w:t>
+      </w:r>
+      <w:r>
+        <w:t>weren’t</w:t>
+      </w:r>
+      <w:r>
+        <w:t xml:space="preserve"> solid until it reaches ground, vastly reducing the number of Perlin calls.</w:t>
+      </w:r>
+    </w:p>
+    <w:p>
+      <w:pPr>
+        <w:jc w:val="both"/>
+      </w:pPr>
+      <w:r>
+        <w:t>The Markov chain and chord progression algorithm</w:t>
+      </w:r>
+      <w:r>
+        <w:t>s</w:t>
+      </w:r>
+      <w:r>
+        <w:t xml:space="preserve"> </w:t>
+      </w:r>
+      <w:r>
+        <w:t>are</w:t>
+      </w:r>
+      <w:r>
+        <w:t xml:space="preserve"> very tidy, and the methods that fill the audio buffer follow the very efficient producer / consumer pattern where each thread suspend operation efficiently when they are not doing work. I think this is about as efficient as it reasonably could be.</w:t>
+      </w:r>
+    </w:p>
     <w:p>
       <w:pPr>
         <w:pStyle w:val="Heading2"/>
+        <w:jc w:val="both"/>
       </w:pPr>
       <w:r>
         <w:t>Holistic Evaluation</w:t>
       </w:r>
     </w:p>
-    <w:p/>
-    <w:p>
-      <w:pPr>
-        <w:jc w:val="both"/>
-      </w:pPr>
-      <w:r>
-        <w:t xml:space="preserve">Umm all those threads </w:t>
-      </w:r>
-    </w:p>
-    <w:p>
-      <w:pPr>
-        <w:jc w:val="both"/>
-      </w:pPr>
-      <w:proofErr w:type="spellStart"/>
-      <w:r>
-        <w:t>Mimecft</w:t>
-      </w:r>
-      <w:proofErr w:type="spellEnd"/>
-      <w:r>
-        <w:t xml:space="preserve"> runs like ass </w:t>
-      </w:r>
-      <w:proofErr w:type="spellStart"/>
-      <w:r>
-        <w:t>anywas</w:t>
-      </w:r>
-      <w:proofErr w:type="spellEnd"/>
+    <w:p>
+      <w:pPr>
+        <w:jc w:val="both"/>
+      </w:pPr>
+      <w:r>
+        <w:t>Overall</w:t>
+      </w:r>
+      <w:r>
+        <w:t>,</w:t>
+      </w:r>
+      <w:r>
+        <w:t xml:space="preserve"> </w:t>
+      </w:r>
+      <w:r>
+        <w:t>I am very, very happy with the application. It looks far better than I initially thought it would, and the soundtrack is, in my honest opinion, simply lovely. I think in terms of terrain generation I achieved what I set out to make, and in terms of the soundtrack I surpassed what I thought would have been possible for me in the time I allocated for this project. I am somewhat disappointed I could not have spent more time fixing the inefficiencies with the generation algorithm that could allow my machine to run it smoothly at higher render distances, but I am glad I made the improvements I did make that allow it to run at all. In an ideal world it would have been nice to add some kind or trees or similar to my terrain, but as a terrain alone I think it does a verry convincing job.</w:t>
+      </w:r>
     </w:p>
     <w:p>
       <w:pPr>
@@ -5653,127 +5722,54 @@
       <w:pPr>
         <w:jc w:val="both"/>
       </w:pPr>
-    </w:p>
-    <w:p>
-      <w:pPr>
-        <w:jc w:val="both"/>
-      </w:pPr>
-    </w:p>
-    <w:p>
-      <w:pPr>
-        <w:jc w:val="both"/>
-      </w:pPr>
-    </w:p>
-    <w:p>
-      <w:pPr>
-        <w:jc w:val="both"/>
-      </w:pPr>
-    </w:p>
-    <w:p>
-      <w:pPr>
-        <w:jc w:val="both"/>
-      </w:pPr>
-    </w:p>
-    <w:p>
-      <w:pPr>
-        <w:jc w:val="both"/>
-      </w:pPr>
-    </w:p>
-    <w:p>
-      <w:pPr>
-        <w:jc w:val="both"/>
-      </w:pPr>
-    </w:p>
-    <w:p>
-      <w:pPr>
-        <w:jc w:val="both"/>
-      </w:pPr>
-    </w:p>
-    <w:p>
-      <w:pPr>
-        <w:jc w:val="both"/>
-      </w:pPr>
-    </w:p>
-    <w:p>
-      <w:pPr>
-        <w:jc w:val="both"/>
-      </w:pPr>
-    </w:p>
-    <w:p>
-      <w:pPr>
-        <w:jc w:val="both"/>
-      </w:pPr>
-    </w:p>
-    <w:p>
-      <w:pPr>
-        <w:jc w:val="both"/>
-      </w:pPr>
-    </w:p>
-    <w:p>
-      <w:pPr>
-        <w:jc w:val="both"/>
-      </w:pPr>
-    </w:p>
-    <w:p>
-      <w:pPr>
-        <w:jc w:val="both"/>
-      </w:pPr>
-    </w:p>
-    <w:p>
-      <w:pPr>
-        <w:jc w:val="both"/>
-      </w:pPr>
-    </w:p>
-    <w:p>
-      <w:pPr>
-        <w:jc w:val="both"/>
-      </w:pPr>
-    </w:p>
-    <w:p>
-      <w:pPr>
-        <w:jc w:val="both"/>
-      </w:pPr>
-    </w:p>
-    <w:p>
-      <w:pPr>
-        <w:pStyle w:val="TableofFigures"/>
-        <w:tabs>
-          <w:tab w:val="right" w:leader="dot" w:pos="9016"/>
-        </w:tabs>
-        <w:jc w:val="both"/>
-      </w:pPr>
-      <w:r>
-        <w:fldChar w:fldCharType="begin"/>
-      </w:r>
-      <w:r>
-        <w:instrText xml:space="preserve"> TOC \h \z \c "Figure" </w:instrText>
-      </w:r>
-      <w:r>
-        <w:fldChar w:fldCharType="separate"/>
-      </w:r>
-      <w:r>
-        <w:fldChar w:fldCharType="end"/>
-      </w:r>
-    </w:p>
-    <w:p>
-      <w:pPr>
-        <w:jc w:val="both"/>
-      </w:pPr>
-    </w:p>
-    <w:p>
-      <w:pPr>
-        <w:jc w:val="both"/>
-      </w:pPr>
-    </w:p>
-    <w:p>
-      <w:pPr>
-        <w:jc w:val="both"/>
-      </w:pPr>
-    </w:p>
-    <w:p>
-      <w:pPr>
-        <w:jc w:val="both"/>
-      </w:pPr>
+      <w:r>
+        <w:t xml:space="preserve">The main thing I have learned from this procedural generation module is that generation of any kind is </w:t>
+      </w:r>
+      <w:r>
+        <w:rPr>
+          <w:i/>
+          <w:iCs/>
+        </w:rPr>
+        <w:t>expensive</w:t>
+      </w:r>
+      <w:r>
+        <w:t>. From the very beginning, and for more than in other programming areas, and particularly if your generation is going to be real-time, you need to be thinking about efficiency and spreading computational work. Both sections of my application make heavy use of threads, but only one did so with multithreading in mind from the beginning, and it very much shows.</w:t>
+      </w:r>
+    </w:p>
+    <w:p>
+      <w:pPr>
+        <w:jc w:val="both"/>
+      </w:pPr>
+      <w:r>
+        <w:lastRenderedPageBreak/>
+        <w:t>The other thing I realised was that in some cases, a small amount of procedural methods can go a very long way. The last minute alterations to my chord generation algorithm where I added the transposition, inversion and extensions made my music sound deeper by orders of magnitude. It needs a solid basis already, but relatively simple procedures like this can be very easy to implement and can add multiple layers to whatever you are producing.</w:t>
+      </w:r>
+    </w:p>
+    <w:p>
+      <w:pPr>
+        <w:jc w:val="both"/>
+      </w:pPr>
+      <w:r>
+        <w:t xml:space="preserve">Generally, I became far more comfortable and confident with modern C++ features (such as smart pointers), and learned of their common pitfalls. I particularly became far more comfortable linking external libraries up inside visual studio. </w:t>
+      </w:r>
+    </w:p>
+    <w:p>
+      <w:pPr>
+        <w:jc w:val="both"/>
+      </w:pPr>
+      <w:r>
+        <w:t xml:space="preserve">Generally, I think I definitely will be making heavy use of the knowledge I have gained in this module to create procedurally generating systems. More than any specific technique, I have learned that it is not in fact as daunting as it might first seem. That it is often a very good use of time to automate the generation of something that might otherwise be </w:t>
+      </w:r>
+      <w:r>
+        <w:rPr>
+          <w:i/>
+          <w:iCs/>
+        </w:rPr>
+        <w:t>incredibly</w:t>
+      </w:r>
+      <w:r>
+        <w:t xml:space="preserve"> tedious to create any other way. I have learned that writing procedural methods is an intensely creative experience and can be just as, if not more rewarding than the process of creating the same things by hand.</w:t>
+      </w:r>
     </w:p>
     <w:sdt>
       <w:sdtPr>
@@ -6150,7 +6146,6 @@
                 <w:rPr>
                   <w:noProof/>
                 </w:rPr>
-                <w:lastRenderedPageBreak/>
                 <w:t xml:space="preserve">ISO, 1975. </w:t>
               </w:r>
               <w:r>
@@ -6228,6 +6223,7 @@
                 <w:rPr>
                   <w:noProof/>
                 </w:rPr>
+                <w:lastRenderedPageBreak/>
                 <w:t xml:space="preserve">Perlin, K., 1997. </w:t>
               </w:r>
               <w:r>
@@ -6409,60 +6405,6 @@
         </w:sdt>
       </w:sdtContent>
     </w:sdt>
-    <w:p>
-      <w:pPr>
-        <w:jc w:val="both"/>
-      </w:pPr>
-    </w:p>
-    <w:p>
-      <w:pPr>
-        <w:jc w:val="both"/>
-      </w:pPr>
-    </w:p>
-    <w:p>
-      <w:pPr>
-        <w:jc w:val="both"/>
-      </w:pPr>
-    </w:p>
-    <w:p>
-      <w:pPr>
-        <w:pStyle w:val="ListParagraph"/>
-        <w:numPr>
-          <w:ilvl w:val="0"/>
-          <w:numId w:val="1"/>
-        </w:numPr>
-        <w:jc w:val="both"/>
-      </w:pPr>
-      <w:r>
-        <w:t>12 tone even temperament</w:t>
-      </w:r>
-    </w:p>
-    <w:p>
-      <w:pPr>
-        <w:pStyle w:val="ListParagraph"/>
-        <w:numPr>
-          <w:ilvl w:val="0"/>
-          <w:numId w:val="1"/>
-        </w:numPr>
-        <w:jc w:val="both"/>
-      </w:pPr>
-      <w:r>
-        <w:t>Functional harmony</w:t>
-      </w:r>
-    </w:p>
-    <w:p>
-      <w:pPr>
-        <w:pStyle w:val="ListParagraph"/>
-        <w:numPr>
-          <w:ilvl w:val="0"/>
-          <w:numId w:val="1"/>
-        </w:numPr>
-        <w:jc w:val="both"/>
-      </w:pPr>
-      <w:r>
-        <w:t>Why major not minor (3 types of minor)</w:t>
-      </w:r>
-    </w:p>
     <w:sectPr>
       <w:pgSz w:w="11906" w:h="16838"/>
       <w:pgMar w:top="1440" w:right="1440" w:bottom="1440" w:left="1440" w:header="708" w:footer="708" w:gutter="0"/>
@@ -7915,7 +7857,6 @@
   <w:style w:type="character" w:default="1" w:styleId="DefaultParagraphFont">
     <w:name w:val="Default Paragraph Font"/>
     <w:uiPriority w:val="1"/>
-    <w:semiHidden/>
     <w:unhideWhenUsed/>
   </w:style>
   <w:style w:type="table" w:default="1" w:styleId="TableNormal">

</xml_diff>